<commit_message>
Add progress report and modified introduction
</commit_message>
<xml_diff>
--- a/doc/Introduction.docx
+++ b/doc/Introduction.docx
@@ -407,7 +407,23 @@
           <w:rFonts w:hint="eastAsia"/>
           <w:szCs w:val="20"/>
         </w:rPr>
-        <w:t>그러므로 외란에 강인하고, 에너지 효율적인 제어 알고리즘이 필요하다.</w:t>
+        <w:t xml:space="preserve">그러므로 </w:t>
+      </w:r>
+      <w:proofErr w:type="spellStart"/>
+      <w:r>
+        <w:rPr>
+          <w:rFonts w:hint="eastAsia"/>
+          <w:szCs w:val="20"/>
+        </w:rPr>
+        <w:t>외란에</w:t>
+      </w:r>
+      <w:proofErr w:type="spellEnd"/>
+      <w:r>
+        <w:rPr>
+          <w:rFonts w:hint="eastAsia"/>
+          <w:szCs w:val="20"/>
+        </w:rPr>
+        <w:t xml:space="preserve"> 강인하고, 에너지 효율적인 제어 알고리즘이 필요하다.</w:t>
       </w:r>
       <w:r>
         <w:rPr>
@@ -449,11 +465,19 @@
         <w:pStyle w:val="ListParagraph"/>
         <w:ind w:leftChars="0" w:left="760"/>
       </w:pPr>
-      <w:r>
-        <w:rPr>
-          <w:rFonts w:hint="eastAsia"/>
-        </w:rPr>
-        <w:t>다리형 로봇의 제어는 크게 상위 제어기 및 하위 제어기로, 이 두 가지의 세분화 된 제어 문제로 분류할 수 있다.</w:t>
+      <w:proofErr w:type="spellStart"/>
+      <w:r>
+        <w:rPr>
+          <w:rFonts w:hint="eastAsia"/>
+        </w:rPr>
+        <w:t>다리형</w:t>
+      </w:r>
+      <w:proofErr w:type="spellEnd"/>
+      <w:r>
+        <w:rPr>
+          <w:rFonts w:hint="eastAsia"/>
+        </w:rPr>
+        <w:t xml:space="preserve"> 로봇의 제어는 크게 상위 제어기 및 하위 제어기로, 이 두 가지의 세분화 된 제어 문제로 분류할 수 있다.</w:t>
       </w:r>
       <w:r>
         <w:t xml:space="preserve"> </w:t>
@@ -502,6 +526,111 @@
       </w:r>
       <w:r>
         <w:t xml:space="preserve"> </w:t>
+      </w:r>
+    </w:p>
+    <w:p>
+      <w:pPr>
+        <w:pStyle w:val="ListParagraph"/>
+        <w:ind w:leftChars="0" w:left="760"/>
+        <w:rPr>
+          <w:rFonts w:hint="eastAsia"/>
+        </w:rPr>
+      </w:pPr>
+      <w:r>
+        <w:rPr>
+          <w:rFonts w:hint="eastAsia"/>
+        </w:rPr>
+        <w:t xml:space="preserve">상위 제어기: 지금까지 많이 사용되고 있는 상위 제어기는 </w:t>
+      </w:r>
+      <w:r>
+        <w:t>ZMP, Foot placement</w:t>
+      </w:r>
+      <w:r>
+        <w:rPr>
+          <w:rFonts w:hint="eastAsia"/>
+        </w:rPr>
+        <w:t xml:space="preserve"> 및</w:t>
+      </w:r>
+      <w:r>
+        <w:t xml:space="preserve"> Limit cycle</w:t>
+      </w:r>
+      <w:r>
+        <w:rPr>
+          <w:rFonts w:hint="eastAsia"/>
+        </w:rPr>
+        <w:t xml:space="preserve">을 기반한 방법들이 존재한다. 이 세가지 방법들은 모두 로봇의 </w:t>
+      </w:r>
+      <w:r>
+        <w:t>Full</w:t>
+      </w:r>
+      <w:r>
+        <w:rPr>
+          <w:rFonts w:hint="eastAsia"/>
+        </w:rPr>
+        <w:t xml:space="preserve"> </w:t>
+      </w:r>
+      <w:r>
+        <w:t>model</w:t>
+      </w:r>
+      <w:r>
+        <w:rPr>
+          <w:rFonts w:hint="eastAsia"/>
+        </w:rPr>
+        <w:t xml:space="preserve">을 사용하지 않고, 수식이 보다 간단한 </w:t>
+      </w:r>
+      <w:r>
+        <w:t>model</w:t>
+      </w:r>
+      <w:r>
+        <w:rPr>
+          <w:rFonts w:hint="eastAsia"/>
+        </w:rPr>
+        <w:t xml:space="preserve">인 </w:t>
+      </w:r>
+      <w:r>
+        <w:t>LIPM(Linear Inverted Pendulum)</w:t>
+      </w:r>
+      <w:r>
+        <w:rPr>
+          <w:rFonts w:hint="eastAsia"/>
+        </w:rPr>
+        <w:t xml:space="preserve"> </w:t>
+      </w:r>
+      <w:r>
+        <w:t>model</w:t>
+      </w:r>
+      <w:r>
+        <w:rPr>
+          <w:rFonts w:hint="eastAsia"/>
+        </w:rPr>
+        <w:t xml:space="preserve">을 사용하여 </w:t>
+      </w:r>
+      <w:r>
+        <w:t>Equation of motion</w:t>
+      </w:r>
+      <w:r>
+        <w:rPr>
+          <w:rFonts w:hint="eastAsia"/>
+        </w:rPr>
+        <w:t xml:space="preserve">을 도출하여 </w:t>
+      </w:r>
+      <w:r>
+        <w:t>x</w:t>
+      </w:r>
+      <w:r>
+        <w:rPr>
+          <w:rFonts w:hint="eastAsia"/>
+        </w:rPr>
+        <w:t xml:space="preserve">와 </w:t>
+      </w:r>
+      <w:r>
+        <w:t>y</w:t>
+      </w:r>
+      <w:r>
+        <w:rPr>
+          <w:rFonts w:hint="eastAsia"/>
+        </w:rPr>
+        <w:t>좌표를 독립적인 선형 방정식으로 나타낼 수 있다.</w:t>
       </w:r>
     </w:p>
     <w:p>
@@ -512,97 +641,45 @@
           <w:numId w:val="2"/>
         </w:numPr>
         <w:ind w:leftChars="0"/>
-      </w:pPr>
-      <w:r>
-        <w:t>W</w:t>
-      </w:r>
-      <w:r>
-        <w:rPr>
-          <w:rFonts w:hint="eastAsia"/>
-        </w:rPr>
-        <w:t>orkspace를 충분히 이용하고,</w:t>
-      </w:r>
-      <w:r>
-        <w:t xml:space="preserve"> </w:t>
-      </w:r>
-      <w:r>
-        <w:rPr>
-          <w:rFonts w:hint="eastAsia"/>
-        </w:rPr>
-        <w:t>각종 외란에 강인하려면 Full body dynamics를 고려한 하위제어기를 사용해야 함.</w:t>
-      </w:r>
-    </w:p>
-    <w:p>
-      <w:pPr>
-        <w:ind w:left="760"/>
-      </w:pPr>
-      <w:r>
-        <w:rPr>
-          <w:rFonts w:hint="eastAsia"/>
-        </w:rPr>
-        <w:t>Full body inverse dynamics를 이용하여 하위제어기를 구성하는 연구는 활발하게 이루어지고 있다.</w:t>
-      </w:r>
-      <w:r>
-        <w:t xml:space="preserve"> </w:t>
-      </w:r>
-      <w:r>
-        <w:rPr>
-          <w:rFonts w:hint="eastAsia"/>
-        </w:rPr>
-        <w:t xml:space="preserve">대부분의 </w:t>
-      </w:r>
-      <w:r>
-        <w:t xml:space="preserve"> </w:t>
-      </w:r>
-      <w:r>
-        <w:rPr>
-          <w:rFonts w:hint="eastAsia"/>
-          <w:color w:val="FF0000"/>
-        </w:rPr>
-        <w:t>[</w:t>
-      </w:r>
-      <w:r>
-        <w:rPr>
-          <w:color w:val="FF0000"/>
-        </w:rPr>
-        <w:t>5</w:t>
-      </w:r>
-      <w:r>
-        <w:rPr>
-          <w:rFonts w:hint="eastAsia"/>
-          <w:color w:val="FF0000"/>
-        </w:rPr>
-        <w:t>]</w:t>
-      </w:r>
-      <w:r>
-        <w:rPr>
-          <w:color w:val="FF0000"/>
-        </w:rPr>
-        <w:t>~[11]</w:t>
-      </w:r>
-      <w:r>
-        <w:rPr>
-          <w:rFonts w:hint="eastAsia"/>
-        </w:rPr>
-        <w:t>은 K</w:t>
-      </w:r>
-      <w:r>
-        <w:t>ahtib et al.</w:t>
-      </w:r>
-      <w:r>
-        <w:rPr>
-          <w:color w:val="FF0000"/>
-        </w:rPr>
-        <w:t>[4]</w:t>
-      </w:r>
-      <w:r>
-        <w:rPr>
-          <w:rFonts w:hint="eastAsia"/>
-        </w:rPr>
-        <w:t>이 제시한 framework를 기반으로 제어기를 구성하였다.</w:t>
-      </w:r>
-      <w:r>
-        <w:t xml:space="preserve"> </w:t>
+        <w:rPr>
+          <w:rFonts w:hint="eastAsia"/>
+        </w:rPr>
+      </w:pPr>
+      <w:r>
+        <w:t>ZMP</w:t>
+      </w:r>
+      <w:r>
+        <w:rPr>
+          <w:rFonts w:hint="eastAsia"/>
+        </w:rPr>
+        <w:t xml:space="preserve"> 기반의 상위제어기는 목표 발 위치의 </w:t>
+      </w:r>
+      <w:r>
+        <w:t>reference trajectory</w:t>
+      </w:r>
+      <w:r>
+        <w:rPr>
+          <w:rFonts w:hint="eastAsia"/>
+        </w:rPr>
+        <w:t xml:space="preserve">가 주어진 상태에서 </w:t>
+      </w:r>
+      <w:r>
+        <w:t>LIPM</w:t>
+      </w:r>
+      <w:r>
+        <w:rPr>
+          <w:rFonts w:hint="eastAsia"/>
+        </w:rPr>
+        <w:t xml:space="preserve">의 동역학을 이용하여 로봇의 </w:t>
+      </w:r>
+      <w:r>
+        <w:t xml:space="preserve">reference COM </w:t>
+      </w:r>
+      <w:r>
+        <w:rPr>
+          <w:rFonts w:hint="eastAsia"/>
+        </w:rPr>
+        <w:t>위치와 속도를 출력한다.</w:t>
       </w:r>
     </w:p>
     <w:p>
@@ -615,6 +692,320 @@
         <w:ind w:leftChars="0"/>
       </w:pPr>
       <w:r>
+        <w:t xml:space="preserve">Foot placement </w:t>
+      </w:r>
+      <w:r>
+        <w:rPr>
+          <w:rFonts w:hint="eastAsia"/>
+        </w:rPr>
+        <w:t xml:space="preserve">기반의 상위제어기는 </w:t>
+      </w:r>
+      <w:r>
+        <w:t>reference trajectory</w:t>
+      </w:r>
+      <w:r>
+        <w:rPr>
+          <w:rFonts w:hint="eastAsia"/>
+        </w:rPr>
+        <w:t xml:space="preserve">가 정해져 있지 않고, 로봇의 각 관절의 위치와 속도 state </w:t>
+      </w:r>
+      <w:r>
+        <w:t xml:space="preserve">feedback </w:t>
+      </w:r>
+      <w:r>
+        <w:rPr>
+          <w:rFonts w:hint="eastAsia"/>
+        </w:rPr>
+        <w:t xml:space="preserve">통해 </w:t>
+      </w:r>
+      <w:r>
+        <w:t>Capture point (</w:t>
+      </w:r>
+      <w:r>
+        <w:rPr>
+          <w:rFonts w:hint="eastAsia"/>
+        </w:rPr>
+        <w:t xml:space="preserve">로봇의 </w:t>
+      </w:r>
+      <w:r>
+        <w:t>COM</w:t>
+      </w:r>
+      <w:r>
+        <w:rPr>
+          <w:rFonts w:hint="eastAsia"/>
+        </w:rPr>
+        <w:t xml:space="preserve"> 속도가 일정 시간 이후에 0이 되게 하는 발 위치</w:t>
+      </w:r>
+      <w:r>
+        <w:t>)</w:t>
+      </w:r>
+      <w:r>
+        <w:rPr>
+          <w:rFonts w:hint="eastAsia"/>
+        </w:rPr>
+        <w:t xml:space="preserve"> </w:t>
+      </w:r>
+      <w:r>
+        <w:t>reference</w:t>
+      </w:r>
+      <w:proofErr w:type="spellStart"/>
+      <w:r>
+        <w:rPr>
+          <w:rFonts w:hint="eastAsia"/>
+        </w:rPr>
+        <w:t>를</w:t>
+      </w:r>
+      <w:proofErr w:type="spellEnd"/>
+      <w:r>
+        <w:rPr>
+          <w:rFonts w:hint="eastAsia"/>
+        </w:rPr>
+        <w:t xml:space="preserve"> 출력한다. </w:t>
+      </w:r>
+    </w:p>
+    <w:p>
+      <w:pPr>
+        <w:pStyle w:val="ListParagraph"/>
+        <w:numPr>
+          <w:ilvl w:val="0"/>
+          <w:numId w:val="2"/>
+        </w:numPr>
+        <w:ind w:leftChars="0"/>
+        <w:rPr>
+          <w:rFonts w:hint="eastAsia"/>
+        </w:rPr>
+      </w:pPr>
+      <w:r>
+        <w:t xml:space="preserve">Limit cycle </w:t>
+      </w:r>
+      <w:r>
+        <w:rPr>
+          <w:rFonts w:hint="eastAsia"/>
+        </w:rPr>
+        <w:t>기반 방법:</w:t>
+      </w:r>
+    </w:p>
+    <w:p>
+      <w:pPr>
+        <w:ind w:left="760"/>
+        <w:rPr>
+          <w:rFonts w:hint="eastAsia"/>
+        </w:rPr>
+      </w:pPr>
+      <w:r>
+        <w:rPr>
+          <w:rFonts w:hint="eastAsia"/>
+        </w:rPr>
+        <w:lastRenderedPageBreak/>
+        <w:t>하위 제어기:</w:t>
+      </w:r>
+    </w:p>
+    <w:p>
+      <w:pPr>
+        <w:pStyle w:val="ListParagraph"/>
+        <w:numPr>
+          <w:ilvl w:val="0"/>
+          <w:numId w:val="2"/>
+        </w:numPr>
+        <w:ind w:leftChars="0"/>
+      </w:pPr>
+      <w:r>
+        <w:t>W</w:t>
+      </w:r>
+      <w:r>
+        <w:rPr>
+          <w:rFonts w:hint="eastAsia"/>
+        </w:rPr>
+        <w:t>orkspace</w:t>
+      </w:r>
+      <w:proofErr w:type="spellStart"/>
+      <w:r>
+        <w:rPr>
+          <w:rFonts w:hint="eastAsia"/>
+        </w:rPr>
+        <w:t>를</w:t>
+      </w:r>
+      <w:proofErr w:type="spellEnd"/>
+      <w:r>
+        <w:rPr>
+          <w:rFonts w:hint="eastAsia"/>
+        </w:rPr>
+        <w:t xml:space="preserve"> 충분히 이용하고,</w:t>
+      </w:r>
+      <w:r>
+        <w:t xml:space="preserve"> </w:t>
+      </w:r>
+      <w:r>
+        <w:rPr>
+          <w:rFonts w:hint="eastAsia"/>
+        </w:rPr>
+        <w:t xml:space="preserve">각종 </w:t>
+      </w:r>
+      <w:proofErr w:type="spellStart"/>
+      <w:r>
+        <w:rPr>
+          <w:rFonts w:hint="eastAsia"/>
+        </w:rPr>
+        <w:t>외란에</w:t>
+      </w:r>
+      <w:proofErr w:type="spellEnd"/>
+      <w:r>
+        <w:rPr>
+          <w:rFonts w:hint="eastAsia"/>
+        </w:rPr>
+        <w:t xml:space="preserve"> </w:t>
+      </w:r>
+      <w:proofErr w:type="spellStart"/>
+      <w:r>
+        <w:rPr>
+          <w:rFonts w:hint="eastAsia"/>
+        </w:rPr>
+        <w:t>강인하려면</w:t>
+      </w:r>
+      <w:proofErr w:type="spellEnd"/>
+      <w:r>
+        <w:rPr>
+          <w:rFonts w:hint="eastAsia"/>
+        </w:rPr>
+        <w:t xml:space="preserve"> Full body dynamics</w:t>
+      </w:r>
+      <w:proofErr w:type="spellStart"/>
+      <w:r>
+        <w:rPr>
+          <w:rFonts w:hint="eastAsia"/>
+        </w:rPr>
+        <w:t>를</w:t>
+      </w:r>
+      <w:proofErr w:type="spellEnd"/>
+      <w:r>
+        <w:rPr>
+          <w:rFonts w:hint="eastAsia"/>
+        </w:rPr>
+        <w:t xml:space="preserve"> 고려한 하위제어기를 사용해야 함.</w:t>
+      </w:r>
+    </w:p>
+    <w:p>
+      <w:pPr>
+        <w:ind w:left="760"/>
+      </w:pPr>
+      <w:r>
+        <w:rPr>
+          <w:rFonts w:hint="eastAsia"/>
+        </w:rPr>
+        <w:t>Full body inverse dynamics</w:t>
+      </w:r>
+      <w:proofErr w:type="spellStart"/>
+      <w:r>
+        <w:rPr>
+          <w:rFonts w:hint="eastAsia"/>
+        </w:rPr>
+        <w:t>를</w:t>
+      </w:r>
+      <w:proofErr w:type="spellEnd"/>
+      <w:r>
+        <w:rPr>
+          <w:rFonts w:hint="eastAsia"/>
+        </w:rPr>
+        <w:t xml:space="preserve"> 이용하여 하위제어기를 구성하는 연구는 활발하게 이루어지고 있다.</w:t>
+      </w:r>
+      <w:r>
+        <w:t xml:space="preserve"> </w:t>
+      </w:r>
+      <w:r>
+        <w:rPr>
+          <w:rFonts w:hint="eastAsia"/>
+        </w:rPr>
+        <w:t xml:space="preserve">대부분의 </w:t>
+      </w:r>
+      <w:r>
+        <w:t xml:space="preserve"> </w:t>
+      </w:r>
+      <w:r>
+        <w:rPr>
+          <w:rFonts w:hint="eastAsia"/>
+          <w:color w:val="FF0000"/>
+        </w:rPr>
+        <w:t>[</w:t>
+      </w:r>
+      <w:r>
+        <w:rPr>
+          <w:color w:val="FF0000"/>
+        </w:rPr>
+        <w:t>5</w:t>
+      </w:r>
+      <w:r>
+        <w:rPr>
+          <w:rFonts w:hint="eastAsia"/>
+          <w:color w:val="FF0000"/>
+        </w:rPr>
+        <w:t>]</w:t>
+      </w:r>
+      <w:r>
+        <w:rPr>
+          <w:color w:val="FF0000"/>
+        </w:rPr>
+        <w:t>~[11]</w:t>
+      </w:r>
+      <w:r>
+        <w:rPr>
+          <w:rFonts w:hint="eastAsia"/>
+        </w:rPr>
+        <w:t xml:space="preserve">은 </w:t>
+      </w:r>
+      <w:proofErr w:type="spellStart"/>
+      <w:r>
+        <w:rPr>
+          <w:rFonts w:hint="eastAsia"/>
+        </w:rPr>
+        <w:t>K</w:t>
+      </w:r>
+      <w:r>
+        <w:t>ahtib</w:t>
+      </w:r>
+      <w:proofErr w:type="spellEnd"/>
+      <w:r>
+        <w:t xml:space="preserve"> et al.</w:t>
+      </w:r>
+      <w:r>
+        <w:rPr>
+          <w:color w:val="FF0000"/>
+        </w:rPr>
+        <w:t>[4]</w:t>
+      </w:r>
+      <w:r>
+        <w:rPr>
+          <w:rFonts w:hint="eastAsia"/>
+        </w:rPr>
+        <w:t>이 제시한 framework</w:t>
+      </w:r>
+      <w:proofErr w:type="spellStart"/>
+      <w:r>
+        <w:rPr>
+          <w:rFonts w:hint="eastAsia"/>
+        </w:rPr>
+        <w:t>를</w:t>
+      </w:r>
+      <w:proofErr w:type="spellEnd"/>
+      <w:r>
+        <w:rPr>
+          <w:rFonts w:hint="eastAsia"/>
+        </w:rPr>
+        <w:t xml:space="preserve"> 기반으로 제어기를 구성하였다.</w:t>
+      </w:r>
+      <w:r>
+        <w:t xml:space="preserve"> </w:t>
+      </w:r>
+    </w:p>
+    <w:p>
+      <w:pPr>
+        <w:pStyle w:val="ListParagraph"/>
+        <w:numPr>
+          <w:ilvl w:val="0"/>
+          <w:numId w:val="2"/>
+        </w:numPr>
+        <w:ind w:leftChars="0"/>
+      </w:pPr>
+      <w:r>
         <w:rPr>
           <w:rFonts w:hint="eastAsia"/>
         </w:rPr>
@@ -667,115 +1058,289 @@
       <w:r>
         <w:br w:type="page"/>
       </w:r>
-    </w:p>
-    <w:p>
-      <w:r>
-        <w:lastRenderedPageBreak/>
-        <w:t>[4] O. Khatib, “A unified approach for motion and force control of</w:t>
-      </w:r>
-      <w:r>
-        <w:rPr>
-          <w:rFonts w:hint="eastAsia"/>
-        </w:rPr>
-        <w:t xml:space="preserve"> </w:t>
-      </w:r>
-      <w:r>
-        <w:t>robot manipulators: The operational space formulation,” Robotics and</w:t>
-      </w:r>
-      <w:r>
-        <w:rPr>
-          <w:rFonts w:hint="eastAsia"/>
-        </w:rPr>
-        <w:t xml:space="preserve"> </w:t>
-      </w:r>
-      <w:r>
-        <w:t>Automation, IEEE Journal of, vol. 3, no. 1, pp. 43–53, February 1987.</w:t>
-      </w:r>
-    </w:p>
-    <w:p>
-      <w:r>
-        <w:t>[5] M. Hutter, M. A. Hoepflinger, C. Gehring, M. Bloesch, C. D. Remy,</w:t>
-      </w:r>
-      <w:r>
-        <w:rPr>
-          <w:rFonts w:hint="eastAsia"/>
-        </w:rPr>
-        <w:t xml:space="preserve"> </w:t>
-      </w:r>
-      <w:r>
-        <w:t>and R. Siegwart, “Hybrid operational space control for compliant</w:t>
-      </w:r>
-      <w:r>
-        <w:rPr>
-          <w:rFonts w:hint="eastAsia"/>
-        </w:rPr>
-        <w:t xml:space="preserve"> </w:t>
-      </w:r>
-      <w:r>
-        <w:t>legged systems,” in Robotics: Science and Systems (RSS), Sydney,</w:t>
-      </w:r>
-      <w:r>
-        <w:rPr>
-          <w:rFonts w:hint="eastAsia"/>
-        </w:rPr>
-        <w:t xml:space="preserve"> </w:t>
-      </w:r>
-      <w:r>
-        <w:t>NSW, Australia, July 2012.</w:t>
-      </w:r>
-    </w:p>
-    <w:p>
-      <w:r>
-        <w:t>[6] M. Hutter, H. Sommer, C. Gehring, M. Hoepflinger, M. Bloesch,</w:t>
-      </w:r>
-      <w:r>
-        <w:rPr>
-          <w:rFonts w:hint="eastAsia"/>
-        </w:rPr>
-        <w:t xml:space="preserve"> </w:t>
-      </w:r>
-      <w:r>
-        <w:t>and R. Siegwart, “Quadrupedal locomotion using hierarchical operational space control,” The International Journal of Robotics Research,</w:t>
-      </w:r>
-      <w:r>
-        <w:rPr>
-          <w:rFonts w:hint="eastAsia"/>
-        </w:rPr>
-        <w:t xml:space="preserve"> </w:t>
-      </w:r>
-      <w:r>
-        <w:t>vol. 33, no. 8, pp. 1047–1062, 2014.</w:t>
-      </w:r>
-    </w:p>
-    <w:p>
-      <w:r>
-        <w:t xml:space="preserve">[7] A. Herzog, L. Righetti, F. Grimminger, P. Pastor, and S. Schaal, “Balancing experiments on a torque-controlled humanoid with hierarchical inverse dynamics,” in Intelligent Robots and Systems (IROS), 2014 IEEE/RSJ International Conference on, Chicago, IL, USA, Sept 2014. </w:t>
-      </w:r>
-    </w:p>
-    <w:p>
-      <w:r>
-        <w:t xml:space="preserve">[8] L. Saab, O. Ramos, F. Keith, N. Mansard, P. Soueres, and J. Fourquet, “Dynamic whole-body motion generation under rigid contacts and other unilateral constraints,” Robotics, IEEE Transactions on, vol. 29, no. 2, pp. 346–362, April 2013. </w:t>
-      </w:r>
-    </w:p>
-    <w:p>
-      <w:r>
-        <w:t xml:space="preserve">[9] M. de Lasa, I. Mordatch, and A. Hertzmann, “Feature-based locomotion controllers,” ACM Trans. Graph., vol. 29, no. 4, pp. 131:1–131:10, Jul. 2010. </w:t>
-      </w:r>
-    </w:p>
-    <w:p>
-      <w:r>
-        <w:t xml:space="preserve">[10] P. Wensing and D. Orin, “Generation of dynamic humanoid behaviors through task-space control with conic optimization,” in Robotics and Automation (ICRA), 2013 IEEE International Conference on, Karlsruhe, Germany, May 2013, pp. 3103–3109. </w:t>
-      </w:r>
-    </w:p>
-    <w:p>
-      <w:r>
-        <w:t>[11] L. Sentis and O. Khatib, “A whole-body control framework for humanoids operating in human environments,” in Robotics and Automation, 2006. ICRA 2006. Proceedings 2006 IEEE International Conference on, Orlando, FL, USA, May 2006, pp. 2641–2648.</w:t>
-      </w:r>
-    </w:p>
-    <w:p>
       <w:bookmarkStart w:id="0" w:name="_GoBack"/>
       <w:bookmarkEnd w:id="0"/>
     </w:p>
+    <w:p>
+      <w:r>
+        <w:lastRenderedPageBreak/>
+        <w:t>[1]</w:t>
+      </w:r>
+    </w:p>
+    <w:p>
+      <w:r>
+        <w:t>[2]</w:t>
+      </w:r>
+    </w:p>
+    <w:p>
+      <w:r>
+        <w:t>[3]</w:t>
+      </w:r>
+    </w:p>
+    <w:p>
+      <w:r>
+        <w:t xml:space="preserve">[4] O. </w:t>
+      </w:r>
+      <w:proofErr w:type="spellStart"/>
+      <w:r>
+        <w:t>Khatib</w:t>
+      </w:r>
+      <w:proofErr w:type="spellEnd"/>
+      <w:r>
+        <w:t>, “A unified approach for motion and force control of</w:t>
+      </w:r>
+      <w:r>
+        <w:rPr>
+          <w:rFonts w:hint="eastAsia"/>
+        </w:rPr>
+        <w:t xml:space="preserve"> </w:t>
+      </w:r>
+      <w:r>
+        <w:t>robot manipulators: The operational space formulation,” Robotics and</w:t>
+      </w:r>
+      <w:r>
+        <w:rPr>
+          <w:rFonts w:hint="eastAsia"/>
+        </w:rPr>
+        <w:t xml:space="preserve"> </w:t>
+      </w:r>
+      <w:r>
+        <w:t>Automation, IEEE Journal of, vol. 3, no. 1, pp. 43–53, February 1987.</w:t>
+      </w:r>
+    </w:p>
+    <w:p>
+      <w:r>
+        <w:t xml:space="preserve">[5] M. </w:t>
+      </w:r>
+      <w:proofErr w:type="spellStart"/>
+      <w:r>
+        <w:t>Hutter</w:t>
+      </w:r>
+      <w:proofErr w:type="spellEnd"/>
+      <w:r>
+        <w:t xml:space="preserve">, M. A. </w:t>
+      </w:r>
+      <w:proofErr w:type="spellStart"/>
+      <w:r>
+        <w:t>Hoepflinger</w:t>
+      </w:r>
+      <w:proofErr w:type="spellEnd"/>
+      <w:r>
+        <w:t xml:space="preserve">, C. </w:t>
+      </w:r>
+      <w:proofErr w:type="spellStart"/>
+      <w:r>
+        <w:t>Gehring</w:t>
+      </w:r>
+      <w:proofErr w:type="spellEnd"/>
+      <w:r>
+        <w:t xml:space="preserve">, M. </w:t>
+      </w:r>
+      <w:proofErr w:type="spellStart"/>
+      <w:r>
+        <w:t>Bloesch</w:t>
+      </w:r>
+      <w:proofErr w:type="spellEnd"/>
+      <w:r>
+        <w:t>, C. D. Remy,</w:t>
+      </w:r>
+      <w:r>
+        <w:rPr>
+          <w:rFonts w:hint="eastAsia"/>
+        </w:rPr>
+        <w:t xml:space="preserve"> </w:t>
+      </w:r>
+      <w:r>
+        <w:t xml:space="preserve">and R. </w:t>
+      </w:r>
+      <w:proofErr w:type="spellStart"/>
+      <w:r>
+        <w:t>Siegwart</w:t>
+      </w:r>
+      <w:proofErr w:type="spellEnd"/>
+      <w:r>
+        <w:t>, “Hybrid operational space control for compliant</w:t>
+      </w:r>
+      <w:r>
+        <w:rPr>
+          <w:rFonts w:hint="eastAsia"/>
+        </w:rPr>
+        <w:t xml:space="preserve"> </w:t>
+      </w:r>
+      <w:r>
+        <w:t>legged systems,” in Robotics: Science and Systems (RSS), Sydney,</w:t>
+      </w:r>
+      <w:r>
+        <w:rPr>
+          <w:rFonts w:hint="eastAsia"/>
+        </w:rPr>
+        <w:t xml:space="preserve"> </w:t>
+      </w:r>
+      <w:r>
+        <w:t>NSW, Australia, July 2012.</w:t>
+      </w:r>
+    </w:p>
+    <w:p>
+      <w:r>
+        <w:t xml:space="preserve">[6] M. </w:t>
+      </w:r>
+      <w:proofErr w:type="spellStart"/>
+      <w:r>
+        <w:t>Hutter</w:t>
+      </w:r>
+      <w:proofErr w:type="spellEnd"/>
+      <w:r>
+        <w:t xml:space="preserve">, H. Sommer, C. </w:t>
+      </w:r>
+      <w:proofErr w:type="spellStart"/>
+      <w:r>
+        <w:t>Gehring</w:t>
+      </w:r>
+      <w:proofErr w:type="spellEnd"/>
+      <w:r>
+        <w:t xml:space="preserve">, M. </w:t>
+      </w:r>
+      <w:proofErr w:type="spellStart"/>
+      <w:r>
+        <w:t>Hoepflinger</w:t>
+      </w:r>
+      <w:proofErr w:type="spellEnd"/>
+      <w:r>
+        <w:t xml:space="preserve">, M. </w:t>
+      </w:r>
+      <w:proofErr w:type="spellStart"/>
+      <w:r>
+        <w:t>Bloesch</w:t>
+      </w:r>
+      <w:proofErr w:type="spellEnd"/>
+      <w:r>
+        <w:t>,</w:t>
+      </w:r>
+      <w:r>
+        <w:rPr>
+          <w:rFonts w:hint="eastAsia"/>
+        </w:rPr>
+        <w:t xml:space="preserve"> </w:t>
+      </w:r>
+      <w:r>
+        <w:t xml:space="preserve">and R. </w:t>
+      </w:r>
+      <w:proofErr w:type="spellStart"/>
+      <w:r>
+        <w:t>Siegwart</w:t>
+      </w:r>
+      <w:proofErr w:type="spellEnd"/>
+      <w:r>
+        <w:t>, “Quadrupedal locomotion using hierarchical operational space control,” The International Journal of Robotics Research,</w:t>
+      </w:r>
+      <w:r>
+        <w:rPr>
+          <w:rFonts w:hint="eastAsia"/>
+        </w:rPr>
+        <w:t xml:space="preserve"> </w:t>
+      </w:r>
+      <w:r>
+        <w:t>vol. 33, no. 8, pp. 1047–1062, 2014.</w:t>
+      </w:r>
+    </w:p>
+    <w:p>
+      <w:r>
+        <w:t xml:space="preserve">[7] A. Herzog, L. </w:t>
+      </w:r>
+      <w:proofErr w:type="spellStart"/>
+      <w:r>
+        <w:t>Righetti</w:t>
+      </w:r>
+      <w:proofErr w:type="spellEnd"/>
+      <w:r>
+        <w:t xml:space="preserve">, F. Grimminger, P. Pastor, and S. </w:t>
+      </w:r>
+      <w:proofErr w:type="spellStart"/>
+      <w:r>
+        <w:t>Schaal</w:t>
+      </w:r>
+      <w:proofErr w:type="spellEnd"/>
+      <w:r>
+        <w:t xml:space="preserve">, “Balancing experiments on a torque-controlled humanoid with hierarchical inverse dynamics,” in Intelligent Robots and Systems (IROS), 2014 IEEE/RSJ International Conference on, Chicago, IL, USA, Sept 2014. </w:t>
+      </w:r>
+    </w:p>
+    <w:p>
+      <w:r>
+        <w:t xml:space="preserve">[8] L. Saab, O. Ramos, F. Keith, N. Mansard, P. </w:t>
+      </w:r>
+      <w:proofErr w:type="spellStart"/>
+      <w:r>
+        <w:t>Soueres</w:t>
+      </w:r>
+      <w:proofErr w:type="spellEnd"/>
+      <w:r>
+        <w:t xml:space="preserve">, and J. </w:t>
+      </w:r>
+      <w:proofErr w:type="spellStart"/>
+      <w:r>
+        <w:t>Fourquet</w:t>
+      </w:r>
+      <w:proofErr w:type="spellEnd"/>
+      <w:r>
+        <w:t xml:space="preserve">, “Dynamic whole-body motion generation under rigid contacts and other unilateral constraints,” Robotics, IEEE Transactions on, vol. 29, no. 2, pp. 346–362, April 2013. </w:t>
+      </w:r>
+    </w:p>
+    <w:p>
+      <w:r>
+        <w:t xml:space="preserve">[9] M. de Lasa, I. </w:t>
+      </w:r>
+      <w:proofErr w:type="spellStart"/>
+      <w:r>
+        <w:t>Mordatch</w:t>
+      </w:r>
+      <w:proofErr w:type="spellEnd"/>
+      <w:r>
+        <w:t xml:space="preserve">, and A. </w:t>
+      </w:r>
+      <w:proofErr w:type="spellStart"/>
+      <w:r>
+        <w:t>Hertzmann</w:t>
+      </w:r>
+      <w:proofErr w:type="spellEnd"/>
+      <w:r>
+        <w:t xml:space="preserve">, “Feature-based locomotion controllers,” ACM Trans. Graph., vol. 29, no. 4, pp. 131:1–131:10, Jul. 2010. </w:t>
+      </w:r>
+    </w:p>
+    <w:p>
+      <w:r>
+        <w:t xml:space="preserve">[10] P. </w:t>
+      </w:r>
+      <w:proofErr w:type="spellStart"/>
+      <w:r>
+        <w:t>Wensing</w:t>
+      </w:r>
+      <w:proofErr w:type="spellEnd"/>
+      <w:r>
+        <w:t xml:space="preserve"> and D. Orin, “Generation of dynamic humanoid behaviors through task-space control with conic optimization,” in Robotics and Automation (ICRA), 2013 IEEE International Conference on, Karlsruhe, Germany, May 2013, pp. 3103–3109. </w:t>
+      </w:r>
+    </w:p>
+    <w:p>
+      <w:r>
+        <w:t xml:space="preserve">[11] L. </w:t>
+      </w:r>
+      <w:proofErr w:type="spellStart"/>
+      <w:r>
+        <w:t>Sentis</w:t>
+      </w:r>
+      <w:proofErr w:type="spellEnd"/>
+      <w:r>
+        <w:t xml:space="preserve"> and O. </w:t>
+      </w:r>
+      <w:proofErr w:type="spellStart"/>
+      <w:r>
+        <w:t>Khatib</w:t>
+      </w:r>
+      <w:proofErr w:type="spellEnd"/>
+      <w:r>
+        <w:t>, “A whole-body control framework for humanoids operating in human environments,” in Robotics and Automation, 2006. ICRA 2006. Proceedings 2006 IEEE International Conference on, Orlando, FL, USA, May 2006, pp. 2641–2648.</w:t>
+      </w:r>
+    </w:p>
+    <w:p/>
     <w:sectPr>
       <w:pgSz w:w="11906" w:h="16838"/>
       <w:pgMar w:top="1701" w:right="1440" w:bottom="1440" w:left="1440" w:header="851" w:footer="992" w:gutter="0"/>

</xml_diff>